<commit_message>
Diagrama de clases y informe de responsabilidades
</commit_message>
<xml_diff>
--- a/Momento 1/Momento 1.docx
+++ b/Momento 1/Momento 1.docx
@@ -516,15 +516,13 @@
         <w:jc w:val="both"/>
         <w:rPr>
           <w:rFonts w:ascii="Arial" w:hAnsi="Arial" w:cs="Arial"/>
-          <w:lang w:val="es-MX"/>
-        </w:rPr>
-      </w:pPr>
-      <w:r>
-        <w:rPr>
-          <w:rFonts w:ascii="Arial" w:hAnsi="Arial" w:cs="Arial"/>
-          <w:lang w:val="es-MX"/>
-        </w:rPr>
-        <w:t>Movimiento rectilíneo:</w:t>
+        </w:rPr>
+      </w:pPr>
+      <w:r>
+        <w:rPr>
+          <w:rFonts w:ascii="Arial" w:hAnsi="Arial" w:cs="Arial"/>
+        </w:rPr>
+        <w:t xml:space="preserve">Choques elásticos: </w:t>
       </w:r>
     </w:p>
     <w:p>
@@ -533,156 +531,154 @@
         <w:jc w:val="both"/>
         <w:rPr>
           <w:rFonts w:ascii="Arial" w:hAnsi="Arial" w:cs="Arial"/>
-          <w:lang w:val="es-MX"/>
-        </w:rPr>
-      </w:pPr>
+        </w:rPr>
+      </w:pPr>
+      <w:r>
+        <w:rPr>
+          <w:rFonts w:ascii="Arial" w:hAnsi="Arial" w:cs="Arial"/>
+        </w:rPr>
+        <w:t>Conservación</w:t>
+      </w:r>
+      <w:r>
+        <w:rPr>
+          <w:rFonts w:ascii="Arial" w:hAnsi="Arial" w:cs="Arial"/>
+        </w:rPr>
+        <w:t xml:space="preserve"> del momento:</w:t>
+      </w:r>
     </w:p>
     <w:p>
       <w:pPr>
         <w:pStyle w:val="Prrafodelista"/>
         <w:jc w:val="both"/>
         <w:rPr>
+          <w:rFonts w:ascii="Arial" w:hAnsi="Arial" w:cs="Arial"/>
+        </w:rPr>
+      </w:pPr>
+    </w:p>
+    <w:p>
+      <w:pPr>
+        <w:pStyle w:val="Prrafodelista"/>
+        <w:jc w:val="both"/>
+        <w:rPr>
           <w:rFonts w:ascii="Arial" w:eastAsiaTheme="minorEastAsia" w:hAnsi="Arial" w:cs="Arial"/>
-          <w:lang w:val="es-MX"/>
         </w:rPr>
       </w:pPr>
       <m:oMathPara>
         <m:oMath>
-          <m:r>
-            <w:rPr>
-              <w:rFonts w:ascii="Cambria Math" w:hAnsi="Cambria Math" w:cs="Arial"/>
-              <w:lang w:val="es-MX"/>
-            </w:rPr>
-            <m:t>X</m:t>
-          </m:r>
-          <m:d>
-            <m:dPr>
-              <m:ctrlPr>
-                <w:rPr>
-                  <w:rFonts w:ascii="Cambria Math" w:hAnsi="Cambria Math" w:cs="Arial"/>
-                  <w:i/>
-                  <w:lang w:val="es-MX"/>
-                </w:rPr>
-              </m:ctrlPr>
-            </m:dPr>
-            <m:e>
-              <m:r>
-                <w:rPr>
-                  <w:rFonts w:ascii="Cambria Math" w:hAnsi="Cambria Math" w:cs="Arial"/>
-                  <w:lang w:val="es-MX"/>
-                </w:rPr>
-                <m:t>t</m:t>
-              </m:r>
-            </m:e>
-          </m:d>
-          <m:r>
-            <w:rPr>
-              <w:rFonts w:ascii="Cambria Math" w:hAnsi="Cambria Math" w:cs="Arial"/>
-              <w:lang w:val="es-MX"/>
-            </w:rPr>
-            <m:t xml:space="preserve">=  </m:t>
-          </m:r>
           <m:sSub>
             <m:sSubPr>
               <m:ctrlPr>
                 <w:rPr>
-                  <w:rFonts w:ascii="Cambria Math" w:hAnsi="Cambria Math" w:cs="Arial"/>
-                  <w:i/>
-                  <w:lang w:val="es-MX"/>
+                  <w:rFonts w:ascii="Cambria Math" w:hAnsi="Cambria Math"/>
                 </w:rPr>
               </m:ctrlPr>
             </m:sSubPr>
             <m:e>
               <m:r>
                 <w:rPr>
-                  <w:rFonts w:ascii="Cambria Math" w:hAnsi="Cambria Math" w:cs="Arial"/>
-                  <w:lang w:val="es-MX"/>
-                </w:rPr>
-                <m:t>X</m:t>
+                  <w:rFonts w:ascii="Cambria Math" w:hAnsi="Cambria Math"/>
+                </w:rPr>
+                <m:t>m</m:t>
               </m:r>
             </m:e>
             <m:sub>
               <m:r>
                 <w:rPr>
-                  <w:rFonts w:ascii="Cambria Math" w:hAnsi="Cambria Math" w:cs="Arial"/>
-                  <w:lang w:val="es-MX"/>
-                </w:rPr>
-                <m:t>0</m:t>
+                  <w:rFonts w:ascii="Cambria Math" w:hAnsi="Cambria Math"/>
+                </w:rPr>
+                <m:t>1</m:t>
+              </m:r>
+            </m:sub>
+          </m:sSub>
+          <m:sSub>
+            <m:sSubPr>
+              <m:ctrlPr>
+                <w:rPr>
+                  <w:rFonts w:ascii="Cambria Math" w:hAnsi="Cambria Math"/>
+                </w:rPr>
+              </m:ctrlPr>
+            </m:sSubPr>
+            <m:e>
+              <m:r>
+                <w:rPr>
+                  <w:rFonts w:ascii="Cambria Math" w:hAnsi="Cambria Math"/>
+                </w:rPr>
+                <m:t>v</m:t>
+              </m:r>
+            </m:e>
+            <m:sub>
+              <m:r>
+                <w:rPr>
+                  <w:rFonts w:ascii="Cambria Math" w:hAnsi="Cambria Math"/>
+                </w:rPr>
+                <m:t>1i</m:t>
               </m:r>
             </m:sub>
           </m:sSub>
           <m:r>
             <w:rPr>
               <w:rFonts w:ascii="Cambria Math" w:hAnsi="Cambria Math" w:cs="Arial"/>
-              <w:lang w:val="es-MX"/>
             </w:rPr>
-            <m:t>+Vt</m:t>
+            <m:t>+</m:t>
           </m:r>
-        </m:oMath>
-      </m:oMathPara>
-    </w:p>
-    <w:p>
-      <w:pPr>
-        <w:pStyle w:val="Prrafodelista"/>
-        <w:numPr>
-          <w:ilvl w:val="0"/>
-          <w:numId w:val="3"/>
-        </w:numPr>
-        <w:jc w:val="both"/>
-        <w:rPr>
-          <w:rFonts w:ascii="Arial" w:hAnsi="Arial" w:cs="Arial"/>
-        </w:rPr>
-      </w:pPr>
-      <w:r>
-        <w:rPr>
-          <w:rFonts w:ascii="Arial" w:hAnsi="Arial" w:cs="Arial"/>
-        </w:rPr>
-        <w:t>Movimiento parabólico:</w:t>
-      </w:r>
-    </w:p>
-    <w:p>
-      <w:pPr>
-        <w:pStyle w:val="Prrafodelista"/>
-        <w:jc w:val="both"/>
-        <w:rPr>
-          <w:rFonts w:ascii="Arial" w:hAnsi="Arial" w:cs="Arial"/>
-        </w:rPr>
-      </w:pPr>
-    </w:p>
-    <w:p>
-      <w:pPr>
-        <w:pStyle w:val="Prrafodelista"/>
-        <w:jc w:val="both"/>
-        <w:rPr>
-          <w:rFonts w:ascii="Arial" w:eastAsiaTheme="minorEastAsia" w:hAnsi="Arial" w:cs="Arial"/>
-        </w:rPr>
-      </w:pPr>
-      <m:oMathPara>
-        <m:oMath>
-          <m:r>
-            <w:rPr>
-              <w:rFonts w:ascii="Cambria Math" w:hAnsi="Cambria Math" w:cs="Arial"/>
-            </w:rPr>
-            <m:t>X</m:t>
-          </m:r>
-          <m:d>
-            <m:dPr>
+          <m:sSub>
+            <m:sSubPr>
               <m:ctrlPr>
                 <w:rPr>
                   <w:rFonts w:ascii="Cambria Math" w:hAnsi="Cambria Math" w:cs="Arial"/>
                   <w:i/>
                 </w:rPr>
               </m:ctrlPr>
-            </m:dPr>
+            </m:sSubPr>
             <m:e>
               <m:r>
                 <w:rPr>
                   <w:rFonts w:ascii="Cambria Math" w:hAnsi="Cambria Math" w:cs="Arial"/>
                 </w:rPr>
-                <m:t>t</m:t>
+                <m:t>m</m:t>
               </m:r>
             </m:e>
-          </m:d>
+            <m:sub>
+              <m:r>
+                <w:rPr>
+                  <w:rFonts w:ascii="Cambria Math" w:hAnsi="Cambria Math" w:cs="Arial"/>
+                </w:rPr>
+                <m:t>2</m:t>
+              </m:r>
+            </m:sub>
+          </m:sSub>
+          <m:sSub>
+            <m:sSubPr>
+              <m:ctrlPr>
+                <w:rPr>
+                  <w:rFonts w:ascii="Cambria Math" w:hAnsi="Cambria Math" w:cs="Arial"/>
+                  <w:i/>
+                </w:rPr>
+              </m:ctrlPr>
+            </m:sSubPr>
+            <m:e>
+              <m:r>
+                <w:rPr>
+                  <w:rFonts w:ascii="Cambria Math" w:hAnsi="Cambria Math" w:cs="Arial"/>
+                </w:rPr>
+                <m:t>v</m:t>
+              </m:r>
+            </m:e>
+            <m:sub>
+              <m:r>
+                <w:rPr>
+                  <w:rFonts w:ascii="Cambria Math" w:hAnsi="Cambria Math" w:cs="Arial"/>
+                </w:rPr>
+                <m:t>2</m:t>
+              </m:r>
+              <m:r>
+                <w:rPr>
+                  <w:rFonts w:ascii="Cambria Math" w:hAnsi="Cambria Math" w:cs="Arial"/>
+                </w:rPr>
+                <m:t>i</m:t>
+              </m:r>
+            </m:sub>
+          </m:sSub>
           <m:r>
             <w:rPr>
               <w:rFonts w:ascii="Cambria Math" w:hAnsi="Cambria Math" w:cs="Arial"/>
@@ -703,7 +699,7 @@
                 <w:rPr>
                   <w:rFonts w:ascii="Cambria Math" w:hAnsi="Cambria Math" w:cs="Arial"/>
                 </w:rPr>
-                <m:t>V</m:t>
+                <m:t>m</m:t>
               </m:r>
             </m:e>
             <m:sub>
@@ -711,7 +707,39 @@
                 <w:rPr>
                   <w:rFonts w:ascii="Cambria Math" w:hAnsi="Cambria Math" w:cs="Arial"/>
                 </w:rPr>
-                <m:t>0</m:t>
+                <m:t>1</m:t>
+              </m:r>
+            </m:sub>
+          </m:sSub>
+          <m:sSub>
+            <m:sSubPr>
+              <m:ctrlPr>
+                <w:rPr>
+                  <w:rFonts w:ascii="Cambria Math" w:hAnsi="Cambria Math" w:cs="Arial"/>
+                  <w:i/>
+                </w:rPr>
+              </m:ctrlPr>
+            </m:sSubPr>
+            <m:e>
+              <m:r>
+                <w:rPr>
+                  <w:rFonts w:ascii="Cambria Math" w:hAnsi="Cambria Math" w:cs="Arial"/>
+                </w:rPr>
+                <m:t>v</m:t>
+              </m:r>
+            </m:e>
+            <m:sub>
+              <m:r>
+                <w:rPr>
+                  <w:rFonts w:ascii="Cambria Math" w:hAnsi="Cambria Math" w:cs="Arial"/>
+                </w:rPr>
+                <m:t>1</m:t>
+              </m:r>
+              <m:r>
+                <w:rPr>
+                  <w:rFonts w:ascii="Cambria Math" w:hAnsi="Cambria Math" w:cs="Arial"/>
+                </w:rPr>
+                <m:t>f</m:t>
               </m:r>
             </m:sub>
           </m:sSub>
@@ -719,7 +747,573 @@
             <w:rPr>
               <w:rFonts w:ascii="Cambria Math" w:hAnsi="Cambria Math" w:cs="Arial"/>
             </w:rPr>
-            <m:t>tcos(θ)</m:t>
+            <m:t>+</m:t>
+          </m:r>
+          <m:sSub>
+            <m:sSubPr>
+              <m:ctrlPr>
+                <w:rPr>
+                  <w:rFonts w:ascii="Cambria Math" w:hAnsi="Cambria Math" w:cs="Arial"/>
+                  <w:i/>
+                </w:rPr>
+              </m:ctrlPr>
+            </m:sSubPr>
+            <m:e>
+              <m:r>
+                <w:rPr>
+                  <w:rFonts w:ascii="Cambria Math" w:hAnsi="Cambria Math" w:cs="Arial"/>
+                </w:rPr>
+                <m:t>m</m:t>
+              </m:r>
+            </m:e>
+            <m:sub>
+              <m:r>
+                <w:rPr>
+                  <w:rFonts w:ascii="Cambria Math" w:hAnsi="Cambria Math" w:cs="Arial"/>
+                </w:rPr>
+                <m:t>2</m:t>
+              </m:r>
+            </m:sub>
+          </m:sSub>
+          <m:sSub>
+            <m:sSubPr>
+              <m:ctrlPr>
+                <w:rPr>
+                  <w:rFonts w:ascii="Cambria Math" w:hAnsi="Cambria Math" w:cs="Arial"/>
+                  <w:i/>
+                </w:rPr>
+              </m:ctrlPr>
+            </m:sSubPr>
+            <m:e>
+              <m:r>
+                <w:rPr>
+                  <w:rFonts w:ascii="Cambria Math" w:hAnsi="Cambria Math" w:cs="Arial"/>
+                </w:rPr>
+                <m:t>v</m:t>
+              </m:r>
+            </m:e>
+            <m:sub>
+              <m:r>
+                <w:rPr>
+                  <w:rFonts w:ascii="Cambria Math" w:hAnsi="Cambria Math" w:cs="Arial"/>
+                </w:rPr>
+                <m:t>2f</m:t>
+              </m:r>
+            </m:sub>
+          </m:sSub>
+        </m:oMath>
+      </m:oMathPara>
+    </w:p>
+    <w:p>
+      <w:pPr>
+        <w:pStyle w:val="Prrafodelista"/>
+        <w:jc w:val="both"/>
+        <w:rPr>
+          <w:rFonts w:ascii="Arial" w:hAnsi="Arial" w:cs="Arial"/>
+        </w:rPr>
+      </w:pPr>
+      <w:r>
+        <w:rPr>
+          <w:rFonts w:ascii="Arial" w:hAnsi="Arial" w:cs="Arial"/>
+        </w:rPr>
+        <w:t>Conservación de la energía cinética:</w:t>
+      </w:r>
+    </w:p>
+    <w:p>
+      <w:pPr>
+        <w:pStyle w:val="Prrafodelista"/>
+        <w:jc w:val="both"/>
+        <w:rPr>
+          <w:rFonts w:ascii="Arial" w:eastAsiaTheme="minorEastAsia" w:hAnsi="Arial" w:cs="Arial"/>
+        </w:rPr>
+      </w:pPr>
+      <m:oMathPara>
+        <m:oMath>
+          <m:f>
+            <m:fPr>
+              <m:ctrlPr>
+                <w:rPr>
+                  <w:rFonts w:ascii="Cambria Math" w:hAnsi="Cambria Math" w:cs="Arial"/>
+                  <w:i/>
+                </w:rPr>
+              </m:ctrlPr>
+            </m:fPr>
+            <m:num>
+              <m:r>
+                <w:rPr>
+                  <w:rFonts w:ascii="Cambria Math" w:hAnsi="Cambria Math" w:cs="Arial"/>
+                </w:rPr>
+                <m:t>1</m:t>
+              </m:r>
+            </m:num>
+            <m:den>
+              <m:r>
+                <w:rPr>
+                  <w:rFonts w:ascii="Cambria Math" w:hAnsi="Cambria Math" w:cs="Arial"/>
+                </w:rPr>
+                <m:t>2</m:t>
+              </m:r>
+            </m:den>
+          </m:f>
+          <m:sSub>
+            <m:sSubPr>
+              <m:ctrlPr>
+                <w:rPr>
+                  <w:rFonts w:ascii="Cambria Math" w:hAnsi="Cambria Math"/>
+                </w:rPr>
+              </m:ctrlPr>
+            </m:sSubPr>
+            <m:e>
+              <m:r>
+                <w:rPr>
+                  <w:rFonts w:ascii="Cambria Math" w:hAnsi="Cambria Math"/>
+                </w:rPr>
+                <m:t>m</m:t>
+              </m:r>
+            </m:e>
+            <m:sub>
+              <m:r>
+                <w:rPr>
+                  <w:rFonts w:ascii="Cambria Math" w:hAnsi="Cambria Math"/>
+                </w:rPr>
+                <m:t>1</m:t>
+              </m:r>
+            </m:sub>
+          </m:sSub>
+          <m:sSup>
+            <m:sSupPr>
+              <m:ctrlPr>
+                <w:rPr>
+                  <w:rFonts w:ascii="Cambria Math" w:hAnsi="Cambria Math"/>
+                  <w:i/>
+                </w:rPr>
+              </m:ctrlPr>
+            </m:sSupPr>
+            <m:e>
+              <m:d>
+                <m:dPr>
+                  <m:begChr m:val="|"/>
+                  <m:endChr m:val="|"/>
+                  <m:ctrlPr>
+                    <w:rPr>
+                      <w:rFonts w:ascii="Cambria Math" w:hAnsi="Cambria Math"/>
+                      <w:i/>
+                    </w:rPr>
+                  </m:ctrlPr>
+                </m:dPr>
+                <m:e>
+                  <m:sSub>
+                    <m:sSubPr>
+                      <m:ctrlPr>
+                        <w:rPr>
+                          <w:rFonts w:ascii="Cambria Math" w:hAnsi="Cambria Math"/>
+                          <w:i/>
+                        </w:rPr>
+                      </m:ctrlPr>
+                    </m:sSubPr>
+                    <m:e>
+                      <m:r>
+                        <w:rPr>
+                          <w:rFonts w:ascii="Cambria Math" w:hAnsi="Cambria Math"/>
+                        </w:rPr>
+                        <m:t>v</m:t>
+                      </m:r>
+                    </m:e>
+                    <m:sub>
+                      <m:r>
+                        <w:rPr>
+                          <w:rFonts w:ascii="Cambria Math" w:hAnsi="Cambria Math"/>
+                        </w:rPr>
+                        <m:t>1i</m:t>
+                      </m:r>
+                    </m:sub>
+                  </m:sSub>
+                </m:e>
+              </m:d>
+            </m:e>
+            <m:sup>
+              <m:r>
+                <w:rPr>
+                  <w:rFonts w:ascii="Cambria Math" w:hAnsi="Cambria Math"/>
+                </w:rPr>
+                <m:t>2</m:t>
+              </m:r>
+            </m:sup>
+          </m:sSup>
+          <m:r>
+            <w:rPr>
+              <w:rFonts w:ascii="Cambria Math" w:hAnsi="Cambria Math"/>
+            </w:rPr>
+            <m:t>+</m:t>
+          </m:r>
+          <m:f>
+            <m:fPr>
+              <m:ctrlPr>
+                <w:rPr>
+                  <w:rFonts w:ascii="Cambria Math" w:hAnsi="Cambria Math" w:cs="Arial"/>
+                  <w:i/>
+                </w:rPr>
+              </m:ctrlPr>
+            </m:fPr>
+            <m:num>
+              <m:r>
+                <w:rPr>
+                  <w:rFonts w:ascii="Cambria Math" w:hAnsi="Cambria Math" w:cs="Arial"/>
+                </w:rPr>
+                <m:t>1</m:t>
+              </m:r>
+            </m:num>
+            <m:den>
+              <m:r>
+                <w:rPr>
+                  <w:rFonts w:ascii="Cambria Math" w:hAnsi="Cambria Math" w:cs="Arial"/>
+                </w:rPr>
+                <m:t>2</m:t>
+              </m:r>
+            </m:den>
+          </m:f>
+          <m:sSub>
+            <m:sSubPr>
+              <m:ctrlPr>
+                <w:rPr>
+                  <w:rFonts w:ascii="Cambria Math" w:hAnsi="Cambria Math"/>
+                </w:rPr>
+              </m:ctrlPr>
+            </m:sSubPr>
+            <m:e>
+              <m:r>
+                <w:rPr>
+                  <w:rFonts w:ascii="Cambria Math" w:hAnsi="Cambria Math"/>
+                </w:rPr>
+                <m:t>m</m:t>
+              </m:r>
+            </m:e>
+            <m:sub>
+              <m:r>
+                <w:rPr>
+                  <w:rFonts w:ascii="Cambria Math" w:hAnsi="Cambria Math"/>
+                </w:rPr>
+                <m:t>2</m:t>
+              </m:r>
+            </m:sub>
+          </m:sSub>
+          <m:sSup>
+            <m:sSupPr>
+              <m:ctrlPr>
+                <w:rPr>
+                  <w:rFonts w:ascii="Cambria Math" w:hAnsi="Cambria Math"/>
+                  <w:i/>
+                </w:rPr>
+              </m:ctrlPr>
+            </m:sSupPr>
+            <m:e>
+              <m:d>
+                <m:dPr>
+                  <m:begChr m:val="|"/>
+                  <m:endChr m:val="|"/>
+                  <m:ctrlPr>
+                    <w:rPr>
+                      <w:rFonts w:ascii="Cambria Math" w:hAnsi="Cambria Math"/>
+                      <w:i/>
+                    </w:rPr>
+                  </m:ctrlPr>
+                </m:dPr>
+                <m:e>
+                  <m:sSub>
+                    <m:sSubPr>
+                      <m:ctrlPr>
+                        <w:rPr>
+                          <w:rFonts w:ascii="Cambria Math" w:hAnsi="Cambria Math"/>
+                          <w:i/>
+                        </w:rPr>
+                      </m:ctrlPr>
+                    </m:sSubPr>
+                    <m:e>
+                      <m:r>
+                        <w:rPr>
+                          <w:rFonts w:ascii="Cambria Math" w:hAnsi="Cambria Math"/>
+                        </w:rPr>
+                        <m:t>v</m:t>
+                      </m:r>
+                    </m:e>
+                    <m:sub>
+                      <m:r>
+                        <w:rPr>
+                          <w:rFonts w:ascii="Cambria Math" w:hAnsi="Cambria Math"/>
+                        </w:rPr>
+                        <m:t>2</m:t>
+                      </m:r>
+                      <m:r>
+                        <w:rPr>
+                          <w:rFonts w:ascii="Cambria Math" w:hAnsi="Cambria Math"/>
+                        </w:rPr>
+                        <m:t>i</m:t>
+                      </m:r>
+                    </m:sub>
+                  </m:sSub>
+                </m:e>
+              </m:d>
+            </m:e>
+            <m:sup>
+              <m:r>
+                <w:rPr>
+                  <w:rFonts w:ascii="Cambria Math" w:hAnsi="Cambria Math"/>
+                </w:rPr>
+                <m:t>2</m:t>
+              </m:r>
+            </m:sup>
+          </m:sSup>
+          <m:r>
+            <w:rPr>
+              <w:rFonts w:ascii="Cambria Math" w:hAnsi="Cambria Math"/>
+            </w:rPr>
+            <m:t xml:space="preserve">= </m:t>
+          </m:r>
+          <m:f>
+            <m:fPr>
+              <m:ctrlPr>
+                <w:rPr>
+                  <w:rFonts w:ascii="Cambria Math" w:hAnsi="Cambria Math" w:cs="Arial"/>
+                  <w:i/>
+                </w:rPr>
+              </m:ctrlPr>
+            </m:fPr>
+            <m:num>
+              <m:r>
+                <w:rPr>
+                  <w:rFonts w:ascii="Cambria Math" w:hAnsi="Cambria Math" w:cs="Arial"/>
+                </w:rPr>
+                <m:t>1</m:t>
+              </m:r>
+            </m:num>
+            <m:den>
+              <m:r>
+                <w:rPr>
+                  <w:rFonts w:ascii="Cambria Math" w:hAnsi="Cambria Math" w:cs="Arial"/>
+                </w:rPr>
+                <m:t>2</m:t>
+              </m:r>
+            </m:den>
+          </m:f>
+          <m:sSub>
+            <m:sSubPr>
+              <m:ctrlPr>
+                <w:rPr>
+                  <w:rFonts w:ascii="Cambria Math" w:hAnsi="Cambria Math"/>
+                </w:rPr>
+              </m:ctrlPr>
+            </m:sSubPr>
+            <m:e>
+              <m:r>
+                <w:rPr>
+                  <w:rFonts w:ascii="Cambria Math" w:hAnsi="Cambria Math"/>
+                </w:rPr>
+                <m:t>m</m:t>
+              </m:r>
+            </m:e>
+            <m:sub>
+              <m:r>
+                <w:rPr>
+                  <w:rFonts w:ascii="Cambria Math" w:hAnsi="Cambria Math"/>
+                </w:rPr>
+                <m:t>1</m:t>
+              </m:r>
+            </m:sub>
+          </m:sSub>
+          <m:sSup>
+            <m:sSupPr>
+              <m:ctrlPr>
+                <w:rPr>
+                  <w:rFonts w:ascii="Cambria Math" w:hAnsi="Cambria Math"/>
+                  <w:i/>
+                </w:rPr>
+              </m:ctrlPr>
+            </m:sSupPr>
+            <m:e>
+              <m:d>
+                <m:dPr>
+                  <m:begChr m:val="|"/>
+                  <m:endChr m:val="|"/>
+                  <m:ctrlPr>
+                    <w:rPr>
+                      <w:rFonts w:ascii="Cambria Math" w:hAnsi="Cambria Math"/>
+                      <w:i/>
+                    </w:rPr>
+                  </m:ctrlPr>
+                </m:dPr>
+                <m:e>
+                  <m:sSub>
+                    <m:sSubPr>
+                      <m:ctrlPr>
+                        <w:rPr>
+                          <w:rFonts w:ascii="Cambria Math" w:hAnsi="Cambria Math"/>
+                          <w:i/>
+                        </w:rPr>
+                      </m:ctrlPr>
+                    </m:sSubPr>
+                    <m:e>
+                      <m:r>
+                        <w:rPr>
+                          <w:rFonts w:ascii="Cambria Math" w:hAnsi="Cambria Math"/>
+                        </w:rPr>
+                        <m:t>v</m:t>
+                      </m:r>
+                    </m:e>
+                    <m:sub>
+                      <m:r>
+                        <w:rPr>
+                          <w:rFonts w:ascii="Cambria Math" w:hAnsi="Cambria Math"/>
+                        </w:rPr>
+                        <m:t>1</m:t>
+                      </m:r>
+                      <m:r>
+                        <w:rPr>
+                          <w:rFonts w:ascii="Cambria Math" w:hAnsi="Cambria Math"/>
+                        </w:rPr>
+                        <m:t>f</m:t>
+                      </m:r>
+                    </m:sub>
+                  </m:sSub>
+                </m:e>
+              </m:d>
+            </m:e>
+            <m:sup>
+              <m:r>
+                <w:rPr>
+                  <w:rFonts w:ascii="Cambria Math" w:hAnsi="Cambria Math"/>
+                </w:rPr>
+                <m:t>2</m:t>
+              </m:r>
+            </m:sup>
+          </m:sSup>
+          <m:r>
+            <w:rPr>
+              <w:rFonts w:ascii="Cambria Math" w:hAnsi="Cambria Math"/>
+            </w:rPr>
+            <m:t>+</m:t>
+          </m:r>
+          <m:f>
+            <m:fPr>
+              <m:ctrlPr>
+                <w:rPr>
+                  <w:rFonts w:ascii="Cambria Math" w:hAnsi="Cambria Math" w:cs="Arial"/>
+                  <w:i/>
+                </w:rPr>
+              </m:ctrlPr>
+            </m:fPr>
+            <m:num>
+              <m:r>
+                <w:rPr>
+                  <w:rFonts w:ascii="Cambria Math" w:hAnsi="Cambria Math" w:cs="Arial"/>
+                </w:rPr>
+                <m:t>1</m:t>
+              </m:r>
+            </m:num>
+            <m:den>
+              <m:r>
+                <w:rPr>
+                  <w:rFonts w:ascii="Cambria Math" w:hAnsi="Cambria Math" w:cs="Arial"/>
+                </w:rPr>
+                <m:t>2</m:t>
+              </m:r>
+            </m:den>
+          </m:f>
+          <m:sSub>
+            <m:sSubPr>
+              <m:ctrlPr>
+                <w:rPr>
+                  <w:rFonts w:ascii="Cambria Math" w:hAnsi="Cambria Math"/>
+                </w:rPr>
+              </m:ctrlPr>
+            </m:sSubPr>
+            <m:e>
+              <m:r>
+                <w:rPr>
+                  <w:rFonts w:ascii="Cambria Math" w:hAnsi="Cambria Math"/>
+                </w:rPr>
+                <m:t>m</m:t>
+              </m:r>
+            </m:e>
+            <m:sub>
+              <m:r>
+                <w:rPr>
+                  <w:rFonts w:ascii="Cambria Math" w:hAnsi="Cambria Math"/>
+                </w:rPr>
+                <m:t>2</m:t>
+              </m:r>
+            </m:sub>
+          </m:sSub>
+          <m:sSup>
+            <m:sSupPr>
+              <m:ctrlPr>
+                <w:rPr>
+                  <w:rFonts w:ascii="Cambria Math" w:hAnsi="Cambria Math"/>
+                  <w:i/>
+                </w:rPr>
+              </m:ctrlPr>
+            </m:sSupPr>
+            <m:e>
+              <m:d>
+                <m:dPr>
+                  <m:begChr m:val="|"/>
+                  <m:endChr m:val="|"/>
+                  <m:ctrlPr>
+                    <w:rPr>
+                      <w:rFonts w:ascii="Cambria Math" w:hAnsi="Cambria Math"/>
+                      <w:i/>
+                    </w:rPr>
+                  </m:ctrlPr>
+                </m:dPr>
+                <m:e>
+                  <m:sSub>
+                    <m:sSubPr>
+                      <m:ctrlPr>
+                        <w:rPr>
+                          <w:rFonts w:ascii="Cambria Math" w:hAnsi="Cambria Math"/>
+                          <w:i/>
+                        </w:rPr>
+                      </m:ctrlPr>
+                    </m:sSubPr>
+                    <m:e>
+                      <m:r>
+                        <w:rPr>
+                          <w:rFonts w:ascii="Cambria Math" w:hAnsi="Cambria Math"/>
+                        </w:rPr>
+                        <m:t>v</m:t>
+                      </m:r>
+                    </m:e>
+                    <m:sub>
+                      <m:r>
+                        <w:rPr>
+                          <w:rFonts w:ascii="Cambria Math" w:hAnsi="Cambria Math"/>
+                        </w:rPr>
+                        <m:t>2</m:t>
+                      </m:r>
+                      <m:r>
+                        <w:rPr>
+                          <w:rFonts w:ascii="Cambria Math" w:hAnsi="Cambria Math"/>
+                        </w:rPr>
+                        <m:t>f</m:t>
+                      </m:r>
+                    </m:sub>
+                  </m:sSub>
+                </m:e>
+              </m:d>
+            </m:e>
+            <m:sup>
+              <m:r>
+                <w:rPr>
+                  <w:rFonts w:ascii="Cambria Math" w:hAnsi="Cambria Math"/>
+                </w:rPr>
+                <m:t>2</m:t>
+              </m:r>
+            </m:sup>
+          </m:sSup>
+          <m:r>
+            <w:rPr>
+              <w:rFonts w:ascii="Cambria Math" w:hAnsi="Cambria Math"/>
+            </w:rPr>
+            <m:t xml:space="preserve"> </m:t>
           </m:r>
         </m:oMath>
       </m:oMathPara>
@@ -732,32 +1326,49 @@
           <w:rFonts w:ascii="Arial" w:hAnsi="Arial" w:cs="Arial"/>
         </w:rPr>
       </w:pPr>
+      <w:r>
+        <w:rPr>
+          <w:rFonts w:ascii="Arial" w:hAnsi="Arial" w:cs="Arial"/>
+        </w:rPr>
+        <w:t>Velocidad final del primer objeto:</w:t>
+      </w:r>
+    </w:p>
+    <w:p>
+      <w:pPr>
+        <w:pStyle w:val="Prrafodelista"/>
+        <w:jc w:val="both"/>
+        <w:rPr>
+          <w:rFonts w:ascii="Arial" w:hAnsi="Arial" w:cs="Arial"/>
+        </w:rPr>
+      </w:pPr>
       <m:oMathPara>
         <m:oMath>
-          <m:r>
-            <w:rPr>
-              <w:rFonts w:ascii="Cambria Math" w:hAnsi="Cambria Math" w:cs="Arial"/>
-            </w:rPr>
-            <m:t>Y</m:t>
-          </m:r>
-          <m:d>
-            <m:dPr>
+          <m:sSub>
+            <m:sSubPr>
               <m:ctrlPr>
                 <w:rPr>
                   <w:rFonts w:ascii="Cambria Math" w:hAnsi="Cambria Math" w:cs="Arial"/>
                   <w:i/>
                 </w:rPr>
               </m:ctrlPr>
-            </m:dPr>
+            </m:sSubPr>
             <m:e>
               <m:r>
                 <w:rPr>
                   <w:rFonts w:ascii="Cambria Math" w:hAnsi="Cambria Math" w:cs="Arial"/>
                 </w:rPr>
-                <m:t>t</m:t>
+                <m:t>v</m:t>
               </m:r>
             </m:e>
-          </m:d>
+            <m:sub>
+              <m:r>
+                <w:rPr>
+                  <w:rFonts w:ascii="Cambria Math" w:hAnsi="Cambria Math" w:cs="Arial"/>
+                </w:rPr>
+                <m:t>1f</m:t>
+              </m:r>
+            </m:sub>
+          </m:sSub>
           <m:r>
             <w:rPr>
               <w:rFonts w:ascii="Cambria Math" w:hAnsi="Cambria Math" w:cs="Arial"/>
@@ -768,25 +1379,336 @@
             <m:sSubPr>
               <m:ctrlPr>
                 <w:rPr>
-                  <w:rFonts w:ascii="Cambria Math" w:hAnsi="Cambria Math" w:cs="Arial"/>
-                  <w:i/>
+                  <w:rFonts w:ascii="Cambria Math" w:hAnsi="Cambria Math"/>
                 </w:rPr>
               </m:ctrlPr>
             </m:sSubPr>
             <m:e>
               <m:r>
                 <w:rPr>
-                  <w:rFonts w:ascii="Cambria Math" w:hAnsi="Cambria Math" w:cs="Arial"/>
-                </w:rPr>
-                <m:t>V</m:t>
+                  <w:rFonts w:ascii="Cambria Math" w:hAnsi="Cambria Math"/>
+                </w:rPr>
+                <m:t>v</m:t>
               </m:r>
             </m:e>
             <m:sub>
               <m:r>
                 <w:rPr>
-                  <w:rFonts w:ascii="Cambria Math" w:hAnsi="Cambria Math" w:cs="Arial"/>
-                </w:rPr>
-                <m:t>0</m:t>
+                  <w:rFonts w:ascii="Cambria Math" w:hAnsi="Cambria Math"/>
+                </w:rPr>
+                <m:t>1i</m:t>
+              </m:r>
+            </m:sub>
+          </m:sSub>
+          <m:r>
+            <w:rPr>
+              <w:rFonts w:ascii="Cambria Math" w:hAnsi="Cambria Math"/>
+            </w:rPr>
+            <m:t>+</m:t>
+          </m:r>
+          <m:d>
+            <m:dPr>
+              <m:ctrlPr>
+                <w:rPr>
+                  <w:rFonts w:ascii="Cambria Math" w:hAnsi="Cambria Math"/>
+                  <w:i/>
+                </w:rPr>
+              </m:ctrlPr>
+            </m:dPr>
+            <m:e>
+              <m:sSub>
+                <m:sSubPr>
+                  <m:ctrlPr>
+                    <w:rPr>
+                      <w:rFonts w:ascii="Cambria Math" w:hAnsi="Cambria Math" w:cs="Arial"/>
+                      <w:i/>
+                    </w:rPr>
+                  </m:ctrlPr>
+                </m:sSubPr>
+                <m:e>
+                  <m:r>
+                    <w:rPr>
+                      <w:rFonts w:ascii="Cambria Math" w:hAnsi="Cambria Math" w:cs="Arial"/>
+                    </w:rPr>
+                    <m:t>v</m:t>
+                  </m:r>
+                </m:e>
+                <m:sub>
+                  <m:r>
+                    <w:rPr>
+                      <w:rFonts w:ascii="Cambria Math" w:hAnsi="Cambria Math" w:cs="Arial"/>
+                    </w:rPr>
+                    <m:t>2i</m:t>
+                  </m:r>
+                </m:sub>
+              </m:sSub>
+              <m:r>
+                <w:rPr>
+                  <w:rFonts w:ascii="Cambria Math" w:hAnsi="Cambria Math" w:cs="Arial"/>
+                </w:rPr>
+                <m:t>+</m:t>
+              </m:r>
+              <m:sSub>
+                <m:sSubPr>
+                  <m:ctrlPr>
+                    <w:rPr>
+                      <w:rFonts w:ascii="Cambria Math" w:hAnsi="Cambria Math"/>
+                    </w:rPr>
+                  </m:ctrlPr>
+                </m:sSubPr>
+                <m:e>
+                  <m:r>
+                    <w:rPr>
+                      <w:rFonts w:ascii="Cambria Math" w:hAnsi="Cambria Math"/>
+                    </w:rPr>
+                    <m:t>v</m:t>
+                  </m:r>
+                </m:e>
+                <m:sub>
+                  <m:r>
+                    <w:rPr>
+                      <w:rFonts w:ascii="Cambria Math" w:hAnsi="Cambria Math"/>
+                    </w:rPr>
+                    <m:t>1i</m:t>
+                  </m:r>
+                </m:sub>
+              </m:sSub>
+            </m:e>
+          </m:d>
+          <m:r>
+            <w:rPr>
+              <w:rFonts w:ascii="Cambria Math" w:hAnsi="Cambria Math"/>
+            </w:rPr>
+            <m:t>+</m:t>
+          </m:r>
+          <m:f>
+            <m:fPr>
+              <m:ctrlPr>
+                <w:rPr>
+                  <w:rFonts w:ascii="Cambria Math" w:hAnsi="Cambria Math"/>
+                  <w:i/>
+                </w:rPr>
+              </m:ctrlPr>
+            </m:fPr>
+            <m:num>
+              <m:r>
+                <w:rPr>
+                  <w:rFonts w:ascii="Cambria Math" w:hAnsi="Cambria Math"/>
+                </w:rPr>
+                <m:t>2</m:t>
+              </m:r>
+              <m:sSub>
+                <m:sSubPr>
+                  <m:ctrlPr>
+                    <w:rPr>
+                      <w:rFonts w:ascii="Cambria Math" w:hAnsi="Cambria Math"/>
+                    </w:rPr>
+                  </m:ctrlPr>
+                </m:sSubPr>
+                <m:e>
+                  <m:r>
+                    <w:rPr>
+                      <w:rFonts w:ascii="Cambria Math" w:hAnsi="Cambria Math"/>
+                    </w:rPr>
+                    <m:t>m</m:t>
+                  </m:r>
+                </m:e>
+                <m:sub>
+                  <m:r>
+                    <w:rPr>
+                      <w:rFonts w:ascii="Cambria Math" w:hAnsi="Cambria Math"/>
+                    </w:rPr>
+                    <m:t>2</m:t>
+                  </m:r>
+                </m:sub>
+              </m:sSub>
+            </m:num>
+            <m:den>
+              <m:sSub>
+                <m:sSubPr>
+                  <m:ctrlPr>
+                    <w:rPr>
+                      <w:rFonts w:ascii="Cambria Math" w:hAnsi="Cambria Math"/>
+                    </w:rPr>
+                  </m:ctrlPr>
+                </m:sSubPr>
+                <m:e>
+                  <m:sSub>
+                    <m:sSubPr>
+                      <m:ctrlPr>
+                        <w:rPr>
+                          <w:rFonts w:ascii="Cambria Math" w:hAnsi="Cambria Math"/>
+                        </w:rPr>
+                      </m:ctrlPr>
+                    </m:sSubPr>
+                    <m:e>
+                      <m:r>
+                        <w:rPr>
+                          <w:rFonts w:ascii="Cambria Math" w:hAnsi="Cambria Math"/>
+                        </w:rPr>
+                        <m:t>m</m:t>
+                      </m:r>
+                    </m:e>
+                    <m:sub>
+                      <m:r>
+                        <w:rPr>
+                          <w:rFonts w:ascii="Cambria Math" w:hAnsi="Cambria Math"/>
+                        </w:rPr>
+                        <m:t>1</m:t>
+                      </m:r>
+                    </m:sub>
+                  </m:sSub>
+                  <m:r>
+                    <w:rPr>
+                      <w:rFonts w:ascii="Cambria Math" w:hAnsi="Cambria Math"/>
+                    </w:rPr>
+                    <m:t>+</m:t>
+                  </m:r>
+                  <m:r>
+                    <w:rPr>
+                      <w:rFonts w:ascii="Cambria Math" w:hAnsi="Cambria Math"/>
+                    </w:rPr>
+                    <m:t>m</m:t>
+                  </m:r>
+                </m:e>
+                <m:sub>
+                  <m:r>
+                    <w:rPr>
+                      <w:rFonts w:ascii="Cambria Math" w:hAnsi="Cambria Math"/>
+                    </w:rPr>
+                    <m:t>2</m:t>
+                  </m:r>
+                </m:sub>
+              </m:sSub>
+            </m:den>
+          </m:f>
+          <m:r>
+            <w:rPr>
+              <w:rFonts w:ascii="Cambria Math" w:hAnsi="Cambria Math"/>
+            </w:rPr>
+            <m:t>(</m:t>
+          </m:r>
+          <m:sSub>
+            <m:sSubPr>
+              <m:ctrlPr>
+                <w:rPr>
+                  <w:rFonts w:ascii="Cambria Math" w:hAnsi="Cambria Math"/>
+                  <w:i/>
+                </w:rPr>
+              </m:ctrlPr>
+            </m:sSubPr>
+            <m:e>
+              <m:r>
+                <w:rPr>
+                  <w:rFonts w:ascii="Cambria Math" w:hAnsi="Cambria Math"/>
+                </w:rPr>
+                <m:t>v</m:t>
+              </m:r>
+            </m:e>
+            <m:sub>
+              <m:r>
+                <w:rPr>
+                  <w:rFonts w:ascii="Cambria Math" w:hAnsi="Cambria Math"/>
+                </w:rPr>
+                <m:t>2i</m:t>
+              </m:r>
+            </m:sub>
+          </m:sSub>
+          <m:r>
+            <w:rPr>
+              <w:rFonts w:ascii="Cambria Math" w:hAnsi="Cambria Math"/>
+            </w:rPr>
+            <m:t>-</m:t>
+          </m:r>
+          <m:sSub>
+            <m:sSubPr>
+              <m:ctrlPr>
+                <w:rPr>
+                  <w:rFonts w:ascii="Cambria Math" w:hAnsi="Cambria Math"/>
+                  <w:i/>
+                </w:rPr>
+              </m:ctrlPr>
+            </m:sSubPr>
+            <m:e>
+              <m:r>
+                <w:rPr>
+                  <w:rFonts w:ascii="Cambria Math" w:hAnsi="Cambria Math"/>
+                </w:rPr>
+                <m:t>v</m:t>
+              </m:r>
+            </m:e>
+            <m:sub>
+              <m:r>
+                <w:rPr>
+                  <w:rFonts w:ascii="Cambria Math" w:hAnsi="Cambria Math"/>
+                </w:rPr>
+                <m:t>1i</m:t>
+              </m:r>
+            </m:sub>
+          </m:sSub>
+          <m:r>
+            <w:rPr>
+              <w:rFonts w:ascii="Cambria Math" w:hAnsi="Cambria Math"/>
+            </w:rPr>
+            <m:t xml:space="preserve">) </m:t>
+          </m:r>
+        </m:oMath>
+      </m:oMathPara>
+    </w:p>
+    <w:p>
+      <w:pPr>
+        <w:pStyle w:val="Prrafodelista"/>
+        <w:jc w:val="both"/>
+        <w:rPr>
+          <w:rFonts w:ascii="Arial" w:hAnsi="Arial" w:cs="Arial"/>
+        </w:rPr>
+      </w:pPr>
+      <w:r>
+        <w:rPr>
+          <w:rFonts w:ascii="Arial" w:hAnsi="Arial" w:cs="Arial"/>
+        </w:rPr>
+        <w:t>Velocidad final del segundo objeto:</w:t>
+      </w:r>
+    </w:p>
+    <w:p>
+      <w:pPr>
+        <w:pStyle w:val="Prrafodelista"/>
+        <w:jc w:val="both"/>
+        <w:rPr>
+          <w:rFonts w:ascii="Arial" w:hAnsi="Arial" w:cs="Arial"/>
+        </w:rPr>
+      </w:pPr>
+      <m:oMathPara>
+        <m:oMath>
+          <m:sSub>
+            <m:sSubPr>
+              <m:ctrlPr>
+                <w:rPr>
+                  <w:rFonts w:ascii="Cambria Math" w:hAnsi="Cambria Math" w:cs="Arial"/>
+                  <w:i/>
+                </w:rPr>
+              </m:ctrlPr>
+            </m:sSubPr>
+            <m:e>
+              <m:r>
+                <w:rPr>
+                  <w:rFonts w:ascii="Cambria Math" w:hAnsi="Cambria Math" w:cs="Arial"/>
+                </w:rPr>
+                <m:t>v</m:t>
+              </m:r>
+            </m:e>
+            <m:sub>
+              <m:r>
+                <w:rPr>
+                  <w:rFonts w:ascii="Cambria Math" w:hAnsi="Cambria Math" w:cs="Arial"/>
+                </w:rPr>
+                <m:t>2</m:t>
+              </m:r>
+              <m:r>
+                <w:rPr>
+                  <w:rFonts w:ascii="Cambria Math" w:hAnsi="Cambria Math" w:cs="Arial"/>
+                </w:rPr>
+                <m:t>f</m:t>
               </m:r>
             </m:sub>
           </m:sSub>
@@ -794,37 +1716,13 @@
             <w:rPr>
               <w:rFonts w:ascii="Cambria Math" w:hAnsi="Cambria Math" w:cs="Arial"/>
             </w:rPr>
-            <m:t>tsin</m:t>
-          </m:r>
-          <m:d>
-            <m:dPr>
-              <m:ctrlPr>
-                <w:rPr>
-                  <w:rFonts w:ascii="Cambria Math" w:hAnsi="Cambria Math" w:cs="Arial"/>
-                  <w:i/>
-                </w:rPr>
-              </m:ctrlPr>
-            </m:dPr>
-            <m:e>
-              <m:r>
-                <w:rPr>
-                  <w:rFonts w:ascii="Cambria Math" w:hAnsi="Cambria Math" w:cs="Arial"/>
-                </w:rPr>
-                <m:t>θ</m:t>
-              </m:r>
-            </m:e>
-          </m:d>
-          <m:r>
-            <w:rPr>
-              <w:rFonts w:ascii="Cambria Math" w:hAnsi="Cambria Math" w:cs="Arial"/>
-            </w:rPr>
-            <m:t>-</m:t>
+            <m:t>=</m:t>
           </m:r>
           <m:f>
             <m:fPr>
               <m:ctrlPr>
                 <w:rPr>
-                  <w:rFonts w:ascii="Cambria Math" w:hAnsi="Cambria Math" w:cs="Arial"/>
+                  <w:rFonts w:ascii="Cambria Math" w:hAnsi="Cambria Math"/>
                   <w:i/>
                 </w:rPr>
               </m:ctrlPr>
@@ -832,54 +1730,210 @@
             <m:num>
               <m:r>
                 <w:rPr>
-                  <w:rFonts w:ascii="Cambria Math" w:hAnsi="Cambria Math" w:cs="Arial"/>
-                </w:rPr>
-                <m:t>1</m:t>
-              </m:r>
+                  <w:rFonts w:ascii="Cambria Math" w:hAnsi="Cambria Math"/>
+                </w:rPr>
+                <m:t>2</m:t>
+              </m:r>
+              <m:sSub>
+                <m:sSubPr>
+                  <m:ctrlPr>
+                    <w:rPr>
+                      <w:rFonts w:ascii="Cambria Math" w:hAnsi="Cambria Math"/>
+                    </w:rPr>
+                  </m:ctrlPr>
+                </m:sSubPr>
+                <m:e>
+                  <m:r>
+                    <w:rPr>
+                      <w:rFonts w:ascii="Cambria Math" w:hAnsi="Cambria Math"/>
+                    </w:rPr>
+                    <m:t>m</m:t>
+                  </m:r>
+                </m:e>
+                <m:sub>
+                  <m:r>
+                    <w:rPr>
+                      <w:rFonts w:ascii="Cambria Math" w:hAnsi="Cambria Math"/>
+                    </w:rPr>
+                    <m:t>1</m:t>
+                  </m:r>
+                </m:sub>
+              </m:sSub>
+              <m:r>
+                <w:rPr>
+                  <w:rFonts w:ascii="Cambria Math" w:hAnsi="Cambria Math"/>
+                </w:rPr>
+                <m:t>*</m:t>
+              </m:r>
+              <m:sSub>
+                <m:sSubPr>
+                  <m:ctrlPr>
+                    <w:rPr>
+                      <w:rFonts w:ascii="Cambria Math" w:hAnsi="Cambria Math"/>
+                      <w:i/>
+                    </w:rPr>
+                  </m:ctrlPr>
+                </m:sSubPr>
+                <m:e>
+                  <m:r>
+                    <w:rPr>
+                      <w:rFonts w:ascii="Cambria Math" w:hAnsi="Cambria Math"/>
+                    </w:rPr>
+                    <m:t>v</m:t>
+                  </m:r>
+                </m:e>
+                <m:sub>
+                  <m:r>
+                    <w:rPr>
+                      <w:rFonts w:ascii="Cambria Math" w:hAnsi="Cambria Math"/>
+                    </w:rPr>
+                    <m:t>1i</m:t>
+                  </m:r>
+                </m:sub>
+              </m:sSub>
+              <m:r>
+                <w:rPr>
+                  <w:rFonts w:ascii="Cambria Math" w:hAnsi="Cambria Math"/>
+                </w:rPr>
+                <m:t>-</m:t>
+              </m:r>
+              <m:sSub>
+                <m:sSubPr>
+                  <m:ctrlPr>
+                    <w:rPr>
+                      <w:rFonts w:ascii="Cambria Math" w:hAnsi="Cambria Math"/>
+                    </w:rPr>
+                  </m:ctrlPr>
+                </m:sSubPr>
+                <m:e>
+                  <m:r>
+                    <w:rPr>
+                      <w:rFonts w:ascii="Cambria Math" w:hAnsi="Cambria Math"/>
+                    </w:rPr>
+                    <m:t>m</m:t>
+                  </m:r>
+                </m:e>
+                <m:sub>
+                  <m:r>
+                    <w:rPr>
+                      <w:rFonts w:ascii="Cambria Math" w:hAnsi="Cambria Math"/>
+                    </w:rPr>
+                    <m:t>2</m:t>
+                  </m:r>
+                </m:sub>
+              </m:sSub>
+              <m:r>
+                <w:rPr>
+                  <w:rFonts w:ascii="Cambria Math" w:hAnsi="Cambria Math"/>
+                </w:rPr>
+                <m:t>*</m:t>
+              </m:r>
+              <m:sSub>
+                <m:sSubPr>
+                  <m:ctrlPr>
+                    <w:rPr>
+                      <w:rFonts w:ascii="Cambria Math" w:hAnsi="Cambria Math"/>
+                      <w:i/>
+                    </w:rPr>
+                  </m:ctrlPr>
+                </m:sSubPr>
+                <m:e>
+                  <m:r>
+                    <w:rPr>
+                      <w:rFonts w:ascii="Cambria Math" w:hAnsi="Cambria Math"/>
+                    </w:rPr>
+                    <m:t>v</m:t>
+                  </m:r>
+                </m:e>
+                <m:sub>
+                  <m:r>
+                    <w:rPr>
+                      <w:rFonts w:ascii="Cambria Math" w:hAnsi="Cambria Math"/>
+                    </w:rPr>
+                    <m:t>2i</m:t>
+                  </m:r>
+                </m:sub>
+              </m:sSub>
             </m:num>
             <m:den>
-              <m:r>
-                <w:rPr>
-                  <w:rFonts w:ascii="Cambria Math" w:hAnsi="Cambria Math" w:cs="Arial"/>
-                </w:rPr>
-                <m:t>2</m:t>
-              </m:r>
+              <m:sSub>
+                <m:sSubPr>
+                  <m:ctrlPr>
+                    <w:rPr>
+                      <w:rFonts w:ascii="Cambria Math" w:hAnsi="Cambria Math"/>
+                    </w:rPr>
+                  </m:ctrlPr>
+                </m:sSubPr>
+                <m:e>
+                  <m:sSub>
+                    <m:sSubPr>
+                      <m:ctrlPr>
+                        <w:rPr>
+                          <w:rFonts w:ascii="Cambria Math" w:hAnsi="Cambria Math"/>
+                        </w:rPr>
+                      </m:ctrlPr>
+                    </m:sSubPr>
+                    <m:e>
+                      <m:r>
+                        <w:rPr>
+                          <w:rFonts w:ascii="Cambria Math" w:hAnsi="Cambria Math"/>
+                        </w:rPr>
+                        <m:t>m</m:t>
+                      </m:r>
+                    </m:e>
+                    <m:sub>
+                      <m:r>
+                        <w:rPr>
+                          <w:rFonts w:ascii="Cambria Math" w:hAnsi="Cambria Math"/>
+                        </w:rPr>
+                        <m:t>1</m:t>
+                      </m:r>
+                    </m:sub>
+                  </m:sSub>
+                  <m:r>
+                    <w:rPr>
+                      <w:rFonts w:ascii="Cambria Math" w:hAnsi="Cambria Math"/>
+                    </w:rPr>
+                    <m:t>+</m:t>
+                  </m:r>
+                  <m:r>
+                    <w:rPr>
+                      <w:rFonts w:ascii="Cambria Math" w:hAnsi="Cambria Math"/>
+                    </w:rPr>
+                    <m:t>m</m:t>
+                  </m:r>
+                </m:e>
+                <m:sub>
+                  <m:r>
+                    <w:rPr>
+                      <w:rFonts w:ascii="Cambria Math" w:hAnsi="Cambria Math"/>
+                    </w:rPr>
+                    <m:t>2</m:t>
+                  </m:r>
+                </m:sub>
+              </m:sSub>
             </m:den>
           </m:f>
-          <m:r>
-            <w:rPr>
-              <w:rFonts w:ascii="Cambria Math" w:hAnsi="Cambria Math" w:cs="Arial"/>
-            </w:rPr>
-            <m:t>g</m:t>
-          </m:r>
-          <m:sSup>
-            <m:sSupPr>
-              <m:ctrlPr>
-                <w:rPr>
-                  <w:rFonts w:ascii="Cambria Math" w:hAnsi="Cambria Math" w:cs="Arial"/>
-                  <w:i/>
-                </w:rPr>
-              </m:ctrlPr>
-            </m:sSupPr>
-            <m:e>
-              <m:r>
-                <w:rPr>
-                  <w:rFonts w:ascii="Cambria Math" w:hAnsi="Cambria Math" w:cs="Arial"/>
-                </w:rPr>
-                <m:t>t</m:t>
-              </m:r>
-            </m:e>
-            <m:sup>
-              <m:r>
-                <w:rPr>
-                  <w:rFonts w:ascii="Cambria Math" w:hAnsi="Cambria Math" w:cs="Arial"/>
-                </w:rPr>
-                <m:t>2</m:t>
-              </m:r>
-            </m:sup>
-          </m:sSup>
         </m:oMath>
       </m:oMathPara>
+    </w:p>
+    <w:p>
+      <w:pPr>
+        <w:pStyle w:val="Prrafodelista"/>
+        <w:jc w:val="both"/>
+        <w:rPr>
+          <w:rFonts w:ascii="Arial" w:hAnsi="Arial" w:cs="Arial"/>
+        </w:rPr>
+      </w:pPr>
+    </w:p>
+    <w:p>
+      <w:pPr>
+        <w:pStyle w:val="Prrafodelista"/>
+        <w:jc w:val="both"/>
+        <w:rPr>
+          <w:rFonts w:ascii="Arial" w:hAnsi="Arial" w:cs="Arial"/>
+        </w:rPr>
+      </w:pPr>
     </w:p>
     <w:p>
       <w:pPr>
@@ -897,7 +1951,7 @@
         <w:rPr>
           <w:rFonts w:ascii="Arial" w:hAnsi="Arial" w:cs="Arial"/>
         </w:rPr>
-        <w:t>Movimiento oscilatorio:</w:t>
+        <w:t>Movimiento acelerado</w:t>
       </w:r>
     </w:p>
     <w:p>
@@ -908,9 +1962,22 @@
           <w:rFonts w:ascii="Arial" w:hAnsi="Arial" w:cs="Arial"/>
         </w:rPr>
       </w:pPr>
-    </w:p>
-    <w:p>
-      <w:pPr>
+      <w:r>
+        <w:rPr>
+          <w:rFonts w:ascii="Arial" w:hAnsi="Arial" w:cs="Arial"/>
+        </w:rPr>
+        <w:t>Segunda Ley de Newton</w:t>
+      </w:r>
+      <w:r>
+        <w:rPr>
+          <w:rFonts w:ascii="Arial" w:hAnsi="Arial" w:cs="Arial"/>
+        </w:rPr>
+        <w:t>:</w:t>
+      </w:r>
+    </w:p>
+    <w:p>
+      <w:pPr>
+        <w:pStyle w:val="Prrafodelista"/>
         <w:jc w:val="both"/>
         <w:rPr>
           <w:rFonts w:ascii="Arial" w:hAnsi="Arial" w:cs="Arial"/>
@@ -922,10 +1989,389 @@
             <w:rPr>
               <w:rFonts w:ascii="Cambria Math" w:hAnsi="Cambria Math" w:cs="Arial"/>
             </w:rPr>
-            <m:t>X(t)=Asin(ωt+ϕ)</m:t>
+            <m:t xml:space="preserve">a= </m:t>
+          </m:r>
+          <m:f>
+            <m:fPr>
+              <m:ctrlPr>
+                <w:rPr>
+                  <w:rFonts w:ascii="Cambria Math" w:hAnsi="Cambria Math" w:cs="Arial"/>
+                  <w:i/>
+                </w:rPr>
+              </m:ctrlPr>
+            </m:fPr>
+            <m:num>
+              <m:r>
+                <w:rPr>
+                  <w:rFonts w:ascii="Cambria Math" w:hAnsi="Cambria Math" w:cs="Arial"/>
+                </w:rPr>
+                <m:t>F</m:t>
+              </m:r>
+            </m:num>
+            <m:den>
+              <m:r>
+                <w:rPr>
+                  <w:rFonts w:ascii="Cambria Math" w:hAnsi="Cambria Math" w:cs="Arial"/>
+                </w:rPr>
+                <m:t>m</m:t>
+              </m:r>
+            </m:den>
+          </m:f>
+        </m:oMath>
+      </m:oMathPara>
+    </w:p>
+    <w:p>
+      <w:pPr>
+        <w:pStyle w:val="Prrafodelista"/>
+        <w:jc w:val="both"/>
+        <w:rPr>
+          <w:rFonts w:ascii="Arial" w:hAnsi="Arial" w:cs="Arial"/>
+        </w:rPr>
+      </w:pPr>
+      <w:r>
+        <w:rPr>
+          <w:rFonts w:ascii="Arial" w:hAnsi="Arial" w:cs="Arial"/>
+        </w:rPr>
+        <w:t>Velocidad</w:t>
+      </w:r>
+      <w:r>
+        <w:rPr>
+          <w:rFonts w:ascii="Arial" w:hAnsi="Arial" w:cs="Arial"/>
+        </w:rPr>
+        <w:t>:</w:t>
+      </w:r>
+    </w:p>
+    <w:p>
+      <w:pPr>
+        <w:pStyle w:val="Prrafodelista"/>
+        <w:jc w:val="both"/>
+        <w:rPr>
+          <w:rFonts w:ascii="Arial" w:eastAsiaTheme="minorEastAsia" w:hAnsi="Arial" w:cs="Arial"/>
+        </w:rPr>
+      </w:pPr>
+      <m:oMathPara>
+        <m:oMath>
+          <m:r>
+            <w:rPr>
+              <w:rFonts w:ascii="Cambria Math" w:hAnsi="Cambria Math" w:cs="Arial"/>
+            </w:rPr>
+            <m:t xml:space="preserve">v= </m:t>
+          </m:r>
+          <m:sSub>
+            <m:sSubPr>
+              <m:ctrlPr>
+                <w:rPr>
+                  <w:rFonts w:ascii="Cambria Math" w:hAnsi="Cambria Math" w:cs="Arial"/>
+                  <w:i/>
+                </w:rPr>
+              </m:ctrlPr>
+            </m:sSubPr>
+            <m:e>
+              <m:r>
+                <w:rPr>
+                  <w:rFonts w:ascii="Cambria Math" w:hAnsi="Cambria Math" w:cs="Arial"/>
+                </w:rPr>
+                <m:t>v</m:t>
+              </m:r>
+            </m:e>
+            <m:sub>
+              <m:r>
+                <w:rPr>
+                  <w:rFonts w:ascii="Cambria Math" w:hAnsi="Cambria Math" w:cs="Arial"/>
+                </w:rPr>
+                <m:t>0</m:t>
+              </m:r>
+            </m:sub>
+          </m:sSub>
+          <m:r>
+            <w:rPr>
+              <w:rFonts w:ascii="Cambria Math" w:hAnsi="Cambria Math" w:cs="Arial"/>
+            </w:rPr>
+            <m:t>+a*</m:t>
+          </m:r>
+          <m:r>
+            <m:rPr>
+              <m:sty m:val="p"/>
+            </m:rPr>
+            <w:rPr>
+              <w:rFonts w:ascii="Cambria Math" w:hAnsi="Cambria Math" w:cs="Arial"/>
+            </w:rPr>
+            <m:t>∇</m:t>
+          </m:r>
+          <m:r>
+            <w:rPr>
+              <w:rFonts w:ascii="Cambria Math" w:hAnsi="Cambria Math" w:cs="Arial"/>
+            </w:rPr>
+            <m:t>t</m:t>
           </m:r>
         </m:oMath>
       </m:oMathPara>
+    </w:p>
+    <w:p>
+      <w:pPr>
+        <w:pStyle w:val="Prrafodelista"/>
+        <w:jc w:val="both"/>
+        <w:rPr>
+          <w:rFonts w:ascii="Arial" w:eastAsiaTheme="minorEastAsia" w:hAnsi="Arial" w:cs="Arial"/>
+        </w:rPr>
+      </w:pPr>
+    </w:p>
+    <w:p>
+      <w:pPr>
+        <w:pStyle w:val="Prrafodelista"/>
+        <w:jc w:val="both"/>
+        <w:rPr>
+          <w:rFonts w:ascii="Arial" w:hAnsi="Arial" w:cs="Arial"/>
+        </w:rPr>
+      </w:pPr>
+      <w:r>
+        <w:rPr>
+          <w:rFonts w:ascii="Arial" w:hAnsi="Arial" w:cs="Arial"/>
+        </w:rPr>
+        <w:t>Posición</w:t>
+      </w:r>
+      <w:r>
+        <w:rPr>
+          <w:rFonts w:ascii="Arial" w:hAnsi="Arial" w:cs="Arial"/>
+        </w:rPr>
+        <w:t>:</w:t>
+      </w:r>
+    </w:p>
+    <w:p>
+      <w:pPr>
+        <w:pStyle w:val="Prrafodelista"/>
+        <w:jc w:val="both"/>
+        <w:rPr>
+          <w:rFonts w:ascii="Arial" w:eastAsiaTheme="minorEastAsia" w:hAnsi="Arial" w:cs="Arial"/>
+        </w:rPr>
+      </w:pPr>
+      <m:oMathPara>
+        <m:oMath>
+          <m:r>
+            <w:rPr>
+              <w:rFonts w:ascii="Cambria Math" w:hAnsi="Cambria Math" w:cs="Arial"/>
+            </w:rPr>
+            <m:t>x</m:t>
+          </m:r>
+          <m:r>
+            <w:rPr>
+              <w:rFonts w:ascii="Cambria Math" w:hAnsi="Cambria Math" w:cs="Arial"/>
+            </w:rPr>
+            <m:t xml:space="preserve">= </m:t>
+          </m:r>
+          <m:sSub>
+            <m:sSubPr>
+              <m:ctrlPr>
+                <w:rPr>
+                  <w:rFonts w:ascii="Cambria Math" w:hAnsi="Cambria Math" w:cs="Arial"/>
+                  <w:i/>
+                </w:rPr>
+              </m:ctrlPr>
+            </m:sSubPr>
+            <m:e>
+              <m:r>
+                <w:rPr>
+                  <w:rFonts w:ascii="Cambria Math" w:hAnsi="Cambria Math" w:cs="Arial"/>
+                </w:rPr>
+                <m:t>x</m:t>
+              </m:r>
+            </m:e>
+            <m:sub>
+              <m:r>
+                <w:rPr>
+                  <w:rFonts w:ascii="Cambria Math" w:hAnsi="Cambria Math" w:cs="Arial"/>
+                </w:rPr>
+                <m:t>0</m:t>
+              </m:r>
+            </m:sub>
+          </m:sSub>
+          <m:r>
+            <w:rPr>
+              <w:rFonts w:ascii="Cambria Math" w:hAnsi="Cambria Math" w:cs="Arial"/>
+            </w:rPr>
+            <m:t>+</m:t>
+          </m:r>
+          <m:r>
+            <w:rPr>
+              <w:rFonts w:ascii="Cambria Math" w:hAnsi="Cambria Math" w:cs="Arial"/>
+            </w:rPr>
+            <m:t>v</m:t>
+          </m:r>
+          <m:r>
+            <w:rPr>
+              <w:rFonts w:ascii="Cambria Math" w:hAnsi="Cambria Math" w:cs="Arial"/>
+            </w:rPr>
+            <m:t>*</m:t>
+          </m:r>
+          <m:r>
+            <m:rPr>
+              <m:sty m:val="p"/>
+            </m:rPr>
+            <w:rPr>
+              <w:rFonts w:ascii="Cambria Math" w:hAnsi="Cambria Math" w:cs="Arial"/>
+            </w:rPr>
+            <m:t>∇</m:t>
+          </m:r>
+          <m:r>
+            <w:rPr>
+              <w:rFonts w:ascii="Cambria Math" w:hAnsi="Cambria Math" w:cs="Arial"/>
+            </w:rPr>
+            <m:t>t</m:t>
+          </m:r>
+        </m:oMath>
+      </m:oMathPara>
+    </w:p>
+    <w:p>
+      <w:pPr>
+        <w:pStyle w:val="Prrafodelista"/>
+        <w:jc w:val="both"/>
+        <w:rPr>
+          <w:rFonts w:ascii="Arial" w:hAnsi="Arial" w:cs="Arial"/>
+        </w:rPr>
+      </w:pPr>
+    </w:p>
+    <w:p>
+      <w:pPr>
+        <w:pStyle w:val="Prrafodelista"/>
+        <w:jc w:val="both"/>
+        <w:rPr>
+          <w:rFonts w:ascii="Arial" w:hAnsi="Arial" w:cs="Arial"/>
+        </w:rPr>
+      </w:pPr>
+      <w:r>
+        <w:rPr>
+          <w:rFonts w:ascii="Arial" w:hAnsi="Arial" w:cs="Arial"/>
+        </w:rPr>
+        <w:t>Aceleración por resistencia</w:t>
+      </w:r>
+      <w:r>
+        <w:rPr>
+          <w:rFonts w:ascii="Arial" w:hAnsi="Arial" w:cs="Arial"/>
+        </w:rPr>
+        <w:t>:</w:t>
+      </w:r>
+    </w:p>
+    <w:p>
+      <w:pPr>
+        <w:pStyle w:val="Prrafodelista"/>
+        <w:jc w:val="both"/>
+        <w:rPr>
+          <w:rFonts w:ascii="Arial" w:hAnsi="Arial" w:cs="Arial"/>
+        </w:rPr>
+      </w:pPr>
+      <m:oMathPara>
+        <m:oMath>
+          <m:sSub>
+            <m:sSubPr>
+              <m:ctrlPr>
+                <w:rPr>
+                  <w:rFonts w:ascii="Cambria Math" w:hAnsi="Cambria Math" w:cs="Arial"/>
+                  <w:i/>
+                </w:rPr>
+              </m:ctrlPr>
+            </m:sSubPr>
+            <m:e>
+              <m:r>
+                <w:rPr>
+                  <w:rFonts w:ascii="Cambria Math" w:hAnsi="Cambria Math" w:cs="Arial"/>
+                </w:rPr>
+                <m:t>a</m:t>
+              </m:r>
+            </m:e>
+            <m:sub>
+              <m:r>
+                <w:rPr>
+                  <w:rFonts w:ascii="Cambria Math" w:hAnsi="Cambria Math" w:cs="Arial"/>
+                </w:rPr>
+                <m:t>resistencia</m:t>
+              </m:r>
+            </m:sub>
+          </m:sSub>
+          <m:r>
+            <w:rPr>
+              <w:rFonts w:ascii="Cambria Math" w:hAnsi="Cambria Math" w:cs="Arial"/>
+            </w:rPr>
+            <m:t>= -k*v*</m:t>
+          </m:r>
+          <m:sSup>
+            <m:sSupPr>
+              <m:ctrlPr>
+                <w:rPr>
+                  <w:rFonts w:ascii="Cambria Math" w:hAnsi="Cambria Math" w:cs="Arial"/>
+                  <w:i/>
+                </w:rPr>
+              </m:ctrlPr>
+            </m:sSupPr>
+            <m:e>
+              <m:r>
+                <w:rPr>
+                  <w:rFonts w:ascii="Cambria Math" w:hAnsi="Cambria Math" w:cs="Arial"/>
+                </w:rPr>
+                <m:t>e</m:t>
+              </m:r>
+            </m:e>
+            <m:sup>
+              <m:r>
+                <w:rPr>
+                  <w:rFonts w:ascii="Cambria Math" w:hAnsi="Cambria Math" w:cs="Arial"/>
+                </w:rPr>
+                <m:t>-</m:t>
+              </m:r>
+              <m:f>
+                <m:fPr>
+                  <m:ctrlPr>
+                    <w:rPr>
+                      <w:rFonts w:ascii="Cambria Math" w:hAnsi="Cambria Math" w:cs="Arial"/>
+                      <w:i/>
+                    </w:rPr>
+                  </m:ctrlPr>
+                </m:fPr>
+                <m:num>
+                  <m:r>
+                    <m:rPr>
+                      <m:sty m:val="p"/>
+                    </m:rPr>
+                    <w:rPr>
+                      <w:rFonts w:ascii="Cambria Math" w:hAnsi="Cambria Math" w:cs="Arial"/>
+                    </w:rPr>
+                    <m:t>∇</m:t>
+                  </m:r>
+                  <m:r>
+                    <w:rPr>
+                      <w:rFonts w:ascii="Cambria Math" w:hAnsi="Cambria Math" w:cs="Arial"/>
+                    </w:rPr>
+                    <m:t>t</m:t>
+                  </m:r>
+                </m:num>
+                <m:den>
+                  <m:r>
+                    <w:rPr>
+                      <w:rFonts w:ascii="Cambria Math" w:hAnsi="Cambria Math" w:cs="Arial"/>
+                    </w:rPr>
+                    <m:t>k</m:t>
+                  </m:r>
+                </m:den>
+              </m:f>
+            </m:sup>
+          </m:sSup>
+        </m:oMath>
+      </m:oMathPara>
+    </w:p>
+    <w:p>
+      <w:pPr>
+        <w:jc w:val="both"/>
+        <w:rPr>
+          <w:rFonts w:ascii="Arial" w:hAnsi="Arial" w:cs="Arial"/>
+        </w:rPr>
+      </w:pPr>
+    </w:p>
+    <w:p>
+      <w:pPr>
+        <w:jc w:val="both"/>
+        <w:rPr>
+          <w:rFonts w:ascii="Arial" w:hAnsi="Arial" w:cs="Arial"/>
+        </w:rPr>
+      </w:pPr>
     </w:p>
     <w:sectPr>
       <w:pgSz w:w="12240" w:h="15840"/>
@@ -1668,7 +3114,6 @@
   <w:style w:type="character" w:default="1" w:styleId="Fuentedeprrafopredeter">
     <w:name w:val="Default Paragraph Font"/>
     <w:uiPriority w:val="1"/>
-    <w:semiHidden/>
     <w:unhideWhenUsed/>
   </w:style>
   <w:style w:type="table" w:default="1" w:styleId="Tablanormal">

</xml_diff>